<commit_message>
add page numeration + review in dnevnik-praktiki
</commit_message>
<xml_diff>
--- a/dnevnik-praktiki.docx
+++ b/dnevnik-praktiki.docx
@@ -312,12 +312,12 @@
               <wp:anchor allowOverlap="1" behindDoc="0" distB="0" distT="0" distL="114300" distR="114300" hidden="0" layoutInCell="1" locked="0" relativeHeight="0" simplePos="0">
                 <wp:simplePos x="0" y="0"/>
                 <wp:positionH relativeFrom="column">
-                  <wp:posOffset>838200</wp:posOffset>
+                  <wp:posOffset>825500</wp:posOffset>
                 </wp:positionH>
                 <wp:positionV relativeFrom="paragraph">
-                  <wp:posOffset>457200</wp:posOffset>
+                  <wp:posOffset>444500</wp:posOffset>
                 </wp:positionV>
-                <wp:extent cx="4953000" cy="18400"/>
+                <wp:extent cx="4971400" cy="36800"/>
                 <wp:effectExtent b="0" l="0" r="0" t="0"/>
                 <wp:wrapNone/>
                 <wp:docPr id="1" name=""/>
@@ -340,8 +340,8 @@
                           </a:solidFill>
                           <a:prstDash val="solid"/>
                           <a:round/>
-                          <a:headEnd len="med" w="med" type="none"/>
-                          <a:tailEnd len="med" w="med" type="none"/>
+                          <a:headEnd len="sm" w="sm" type="none"/>
+                          <a:tailEnd len="sm" w="sm" type="none"/>
                         </a:ln>
                       </wps:spPr>
                       <wps:bodyPr anchorCtr="0" anchor="ctr" bIns="91425" lIns="91425" spcFirstLastPara="1" rIns="91425" wrap="square" tIns="91425">
@@ -358,12 +358,12 @@
               <wp:anchor allowOverlap="1" behindDoc="0" distB="0" distT="0" distL="114300" distR="114300" hidden="0" layoutInCell="1" locked="0" relativeHeight="0" simplePos="0">
                 <wp:simplePos x="0" y="0"/>
                 <wp:positionH relativeFrom="column">
-                  <wp:posOffset>838200</wp:posOffset>
+                  <wp:posOffset>825500</wp:posOffset>
                 </wp:positionH>
                 <wp:positionV relativeFrom="paragraph">
-                  <wp:posOffset>457200</wp:posOffset>
+                  <wp:posOffset>444500</wp:posOffset>
                 </wp:positionV>
-                <wp:extent cx="4953000" cy="18400"/>
+                <wp:extent cx="4971400" cy="36800"/>
                 <wp:effectExtent b="0" l="0" r="0" t="0"/>
                 <wp:wrapNone/>
                 <wp:docPr id="1" name="image1.png"/>
@@ -384,7 +384,7 @@
                       <pic:spPr>
                         <a:xfrm>
                           <a:off x="0" y="0"/>
-                          <a:ext cx="4953000" cy="18400"/>
+                          <a:ext cx="4971400" cy="36800"/>
                         </a:xfrm>
                         <a:prstGeom prst="rect"/>
                         <a:ln/>
@@ -2645,7 +2645,35 @@
           <w:color w:val="000000"/>
           <w:rtl w:val="0"/>
         </w:rPr>
-        <w:t xml:space="preserve">4. Производственная характеристика студента _______________________________________________________________________________________________________________________________________________________________________________________________________________________________________________________________________________________________________________________________________________________________________________________________________________________________________________________________________________________________</w:t>
+        <w:t xml:space="preserve">4. Производственная характеристика студента: </w:t>
+      </w:r>
+      <w:r>
+        <w:rPr>
+          <w:highlight w:val="white"/>
+          <w:u w:val="single"/>
+          <w:rtl w:val="0"/>
+        </w:rPr>
+        <w:t xml:space="preserve">Студент Иван Чудновец продемонстрировал высокий уровень теоретической и практической подготовки. Добросовестно и с соблюдением сроков выполнил все поставленные перед ним задачи. Работа студента заслуживает высокой оценки (90A).</w:t>
+      </w:r>
+      <w:r>
+        <w:rPr>
+          <w:color w:val="000000"/>
+          <w:rtl w:val="0"/>
+        </w:rPr>
+        <w:t xml:space="preserve">________________________________________________________</w:t>
+      </w:r>
+      <w:r>
+        <w:rPr>
+          <w:rtl w:val="0"/>
+        </w:rPr>
+        <w:t xml:space="preserve">________________</w:t>
+      </w:r>
+      <w:r>
+        <w:rPr>
+          <w:color w:val="000000"/>
+          <w:rtl w:val="0"/>
+        </w:rPr>
+        <w:t xml:space="preserve">_</w:t>
       </w:r>
     </w:p>
     <w:p>
@@ -3048,9 +3076,9 @@
       <w:tblStyleColBandSize w:val="1"/>
       <w:tblCellMar>
         <w:top w:w="0.0" w:type="dxa"/>
-        <w:left w:w="115.0" w:type="dxa"/>
+        <w:left w:w="40.0" w:type="dxa"/>
         <w:bottom w:w="0.0" w:type="dxa"/>
-        <w:right w:w="115.0" w:type="dxa"/>
+        <w:right w:w="40.0" w:type="dxa"/>
       </w:tblCellMar>
     </w:tblPr>
   </w:style>

</xml_diff>